<commit_message>
1. Added referenced assemblies from VS2010 and VS2012 to fix Contracts Editor Extensions compilation. 2. Updated VS extension projects to not trigger one-way upgrade warning.
</commit_message>
<xml_diff>
--- a/Microsoft.Research/ContractAdornments/License/AdornmentsEULA.docx
+++ b/Microsoft.Research/ContractAdornments/License/AdornmentsEULA.docx
@@ -70,21 +70,17 @@
           <w:sz w:val="18"/>
           <w:szCs w:val="18"/>
         </w:rPr>
-        <w:t>Copyright (c) &lt;year&gt; &lt;copyright holders&gt;</w:t>
+        <w:t xml:space="preserve">Copyright (c) </w:t>
       </w:r>
-    </w:p>
-    <w:p>
-      <w:pPr>
-        <w:pStyle w:val="NormalWeb"/>
-        <w:spacing w:line="408" w:lineRule="auto"/>
+      <w:r>
         <w:rPr>
           <w:rFonts w:ascii="Verdana" w:hAnsi="Verdana"/>
           <w:color w:val="494949"/>
           <w:sz w:val="18"/>
           <w:szCs w:val="18"/>
         </w:rPr>
-      </w:pPr>
-      <w:proofErr w:type="gramStart"/>
+        <w:t>2015</w:t>
+      </w:r>
       <w:r>
         <w:rPr>
           <w:rFonts w:ascii="Verdana" w:hAnsi="Verdana"/>
@@ -92,9 +88,19 @@
           <w:sz w:val="18"/>
           <w:szCs w:val="18"/>
         </w:rPr>
-        <w:t>Permission is hereby granted, free of charge, to any person obtaining a copy of this software and associated documentation files (the "Software"), to deal in the Software without restriction, including without limitation the rights to use, copy, modify, merge, publish, distribute, sublicense, and/or sell copies of the Software, and to permit persons to whom the Software is furnished to do so, subject to the following conditions:</w:t>
+        <w:t xml:space="preserve"> </w:t>
       </w:r>
-      <w:proofErr w:type="gramEnd"/>
+      <w:r>
+        <w:rPr>
+          <w:rFonts w:ascii="Verdana" w:eastAsiaTheme="minorHAnsi" w:hAnsi="Verdana" w:cs="Verdana"/>
+          <w:color w:val="494949"/>
+          <w:sz w:val="18"/>
+          <w:szCs w:val="18"/>
+        </w:rPr>
+        <w:t>Microsoft Corp.</w:t>
+      </w:r>
+      <w:bookmarkStart w:id="1" w:name="_GoBack"/>
+      <w:bookmarkEnd w:id="1"/>
     </w:p>
     <w:p>
       <w:pPr>
@@ -114,21 +120,19 @@
           <w:sz w:val="18"/>
           <w:szCs w:val="18"/>
         </w:rPr>
-        <w:t>The above copyright notice and this permission notice shall be included in all copies or substantial portions of the Software.</w:t>
+        <w:t xml:space="preserve">Permission is hereby granted, free of charge, to any person obtaining a copy of this software and associated documentation files (the "Software"), to deal in the Software without restriction, including without limitation the rights to use, copy, modify, merge, publish, distribute, sublicense, and/or sell </w:t>
       </w:r>
-    </w:p>
-    <w:p>
-      <w:pPr>
-        <w:pStyle w:val="NormalWeb"/>
-        <w:spacing w:line="408" w:lineRule="auto"/>
-        <w:rPr>
-          <w:del w:id="1" w:author="Francesco Logozzo" w:date="2014-12-03T16:32:00Z"/>
+      <w:proofErr w:type="gramStart"/>
+      <w:r>
+        <w:rPr>
           <w:rFonts w:ascii="Verdana" w:hAnsi="Verdana"/>
           <w:color w:val="494949"/>
           <w:sz w:val="18"/>
           <w:szCs w:val="18"/>
         </w:rPr>
-      </w:pPr>
+        <w:t>copies</w:t>
+      </w:r>
+      <w:proofErr w:type="gramEnd"/>
       <w:r>
         <w:rPr>
           <w:rFonts w:ascii="Verdana" w:hAnsi="Verdana"/>
@@ -136,10 +140,51 @@
           <w:sz w:val="18"/>
           <w:szCs w:val="18"/>
         </w:rPr>
+        <w:t xml:space="preserve"> of the Software, and to permit persons to whom the Software is furnished to do so, subject to the following conditions:</w:t>
+      </w:r>
+    </w:p>
+    <w:p>
+      <w:pPr>
+        <w:pStyle w:val="NormalWeb"/>
+        <w:spacing w:line="408" w:lineRule="auto"/>
+        <w:rPr>
+          <w:rFonts w:ascii="Verdana" w:hAnsi="Verdana"/>
+          <w:color w:val="494949"/>
+          <w:sz w:val="18"/>
+          <w:szCs w:val="18"/>
+        </w:rPr>
+      </w:pPr>
+      <w:r>
+        <w:rPr>
+          <w:rFonts w:ascii="Verdana" w:hAnsi="Verdana"/>
+          <w:color w:val="494949"/>
+          <w:sz w:val="18"/>
+          <w:szCs w:val="18"/>
+        </w:rPr>
+        <w:t>The above copyright notice and this permission notice shall be included in all copies or substantial portions of the Software.</w:t>
+      </w:r>
+    </w:p>
+    <w:p>
+      <w:pPr>
+        <w:pStyle w:val="NormalWeb"/>
+        <w:spacing w:line="408" w:lineRule="auto"/>
+        <w:rPr>
+          <w:del w:id="2" w:author="Francesco Logozzo" w:date="2014-12-03T16:32:00Z"/>
+          <w:rFonts w:ascii="Verdana" w:hAnsi="Verdana"/>
+          <w:color w:val="494949"/>
+          <w:sz w:val="18"/>
+          <w:szCs w:val="18"/>
+        </w:rPr>
+      </w:pPr>
+      <w:r>
+        <w:rPr>
+          <w:rFonts w:ascii="Verdana" w:hAnsi="Verdana"/>
+          <w:color w:val="494949"/>
+          <w:sz w:val="18"/>
+          <w:szCs w:val="18"/>
+        </w:rPr>
         <w:t>THE SOFTWARE IS PROVIDED "AS IS", WITHOUT WARRANTY OF ANY KIND, EXPRESS OR IMPLIED, INCLUDING BUT NOT LIMITED TO THE WARRANTIES OF MERCHANTABILITY, FITNESS FOR A PARTICULAR PURPOSE AND NONINFRINGEMENT. IN NO EVENT SHALL THE AUTHORS OR COPYRIGHT HOLDERS BE LIABLE FOR ANY CLAIM, DAMAGES OR OTHER LIABILITY, WHETHER IN AN ACTION OF CONTRACT, TORT OR OTHERWISE, ARISING FROM, OUT OF OR IN CONNECTION WITH THE SOFTWARE OR THE USE OR OTHER DEALINGS IN THE SOFTWARE.</w:t>
       </w:r>
-      <w:bookmarkStart w:id="2" w:name="_GoBack"/>
-      <w:bookmarkEnd w:id="2"/>
       <w:del w:id="3" w:author="Francesco Logozzo" w:date="2014-12-03T16:32:00Z">
         <w:r>
           <w:rPr>
@@ -4411,21 +4456,6 @@
 </file>
 
 <file path=customXml/item1.xml><?xml version="1.0" encoding="utf-8"?>
-<?mso-contentType ?>
-<FormTemplates xmlns="http://schemas.microsoft.com/sharepoint/v3/contenttype/forms">
-  <Display>DocumentLibraryForm</Display>
-  <Edit>DocumentLibraryForm</Edit>
-  <New>DocumentLibraryForm</New>
-</FormTemplates>
-</file>
-
-<file path=customXml/item2.xml><?xml version="1.0" encoding="utf-8"?>
-<p:properties xmlns:p="http://schemas.microsoft.com/office/2006/metadata/properties" xmlns:xsi="http://www.w3.org/2001/XMLSchema-instance">
-  <documentManagement/>
-</p:properties>
-</file>
-
-<file path=customXml/item3.xml><?xml version="1.0" encoding="utf-8"?>
 <ct:contentTypeSchema xmlns:ct="http://schemas.microsoft.com/office/2006/metadata/contentType" xmlns:ma="http://schemas.microsoft.com/office/2006/metadata/properties/metaAttributes" ct:_="" ma:_="" ma:contentTypeName="Document" ma:contentTypeID="0x01010085C6BA16ACD31641881AC17104460AAC" ma:contentTypeVersion="0" ma:contentTypeDescription="Create a new document." ma:contentTypeScope="" ma:versionID="c6bd67d0c6d4c8e36de388ebcdbb89e0">
   <xsd:schema xmlns:xsd="http://www.w3.org/2001/XMLSchema" xmlns:p="http://schemas.microsoft.com/office/2006/metadata/properties" targetNamespace="http://schemas.microsoft.com/office/2006/metadata/properties" ma:root="true" ma:fieldsID="4aeb20c0e3442673af7ee10786458764">
     <xsd:element name="properties">
@@ -4474,10 +4504,32 @@
 </ct:contentTypeSchema>
 </file>
 
+<file path=customXml/item2.xml><?xml version="1.0" encoding="utf-8"?>
+<p:properties xmlns:p="http://schemas.microsoft.com/office/2006/metadata/properties" xmlns:xsi="http://www.w3.org/2001/XMLSchema-instance">
+  <documentManagement/>
+</p:properties>
+</file>
+
+<file path=customXml/item3.xml><?xml version="1.0" encoding="utf-8"?>
+<?mso-contentType ?>
+<FormTemplates xmlns="http://schemas.microsoft.com/sharepoint/v3/contenttype/forms">
+  <Display>DocumentLibraryForm</Display>
+  <Edit>DocumentLibraryForm</Edit>
+  <New>DocumentLibraryForm</New>
+</FormTemplates>
+</file>
+
 <file path=customXml/itemProps1.xml><?xml version="1.0" encoding="utf-8"?>
-<ds:datastoreItem xmlns:ds="http://schemas.openxmlformats.org/officeDocument/2006/customXml" ds:itemID="{5D3E6EE4-AB5D-4C50-83D5-E4644462B9A8}">
+<ds:datastoreItem xmlns:ds="http://schemas.openxmlformats.org/officeDocument/2006/customXml" ds:itemID="{96F43B0B-9F84-447C-89BA-A7FC80480AD4}">
   <ds:schemaRefs>
-    <ds:schemaRef ds:uri="http://schemas.microsoft.com/sharepoint/v3/contenttype/forms"/>
+    <ds:schemaRef ds:uri="http://schemas.microsoft.com/office/2006/metadata/contentType"/>
+    <ds:schemaRef ds:uri="http://schemas.microsoft.com/office/2006/metadata/properties/metaAttributes"/>
+    <ds:schemaRef ds:uri="http://www.w3.org/2001/XMLSchema"/>
+    <ds:schemaRef ds:uri="http://schemas.microsoft.com/office/2006/metadata/properties"/>
+    <ds:schemaRef ds:uri="http://schemas.openxmlformats.org/package/2006/metadata/core-properties"/>
+    <ds:schemaRef ds:uri="http://purl.org/dc/elements/1.1/"/>
+    <ds:schemaRef ds:uri="http://purl.org/dc/terms/"/>
+    <ds:schemaRef ds:uri="http://schemas.microsoft.com/office/internal/2005/internalDocumentation"/>
   </ds:schemaRefs>
 </ds:datastoreItem>
 </file>
@@ -4491,16 +4543,9 @@
 </file>
 
 <file path=customXml/itemProps3.xml><?xml version="1.0" encoding="utf-8"?>
-<ds:datastoreItem xmlns:ds="http://schemas.openxmlformats.org/officeDocument/2006/customXml" ds:itemID="{96F43B0B-9F84-447C-89BA-A7FC80480AD4}">
+<ds:datastoreItem xmlns:ds="http://schemas.openxmlformats.org/officeDocument/2006/customXml" ds:itemID="{5D3E6EE4-AB5D-4C50-83D5-E4644462B9A8}">
   <ds:schemaRefs>
-    <ds:schemaRef ds:uri="http://schemas.microsoft.com/office/2006/metadata/contentType"/>
-    <ds:schemaRef ds:uri="http://schemas.microsoft.com/office/2006/metadata/properties/metaAttributes"/>
-    <ds:schemaRef ds:uri="http://www.w3.org/2001/XMLSchema"/>
-    <ds:schemaRef ds:uri="http://schemas.microsoft.com/office/2006/metadata/properties"/>
-    <ds:schemaRef ds:uri="http://schemas.openxmlformats.org/package/2006/metadata/core-properties"/>
-    <ds:schemaRef ds:uri="http://purl.org/dc/elements/1.1/"/>
-    <ds:schemaRef ds:uri="http://purl.org/dc/terms/"/>
-    <ds:schemaRef ds:uri="http://schemas.microsoft.com/office/internal/2005/internalDocumentation"/>
+    <ds:schemaRef ds:uri="http://schemas.microsoft.com/sharepoint/v3/contenttype/forms"/>
   </ds:schemaRefs>
 </ds:datastoreItem>
 </file>
</xml_diff>